<commit_message>
ajout de contenu CMS
</commit_message>
<xml_diff>
--- a/Les CMS.docx
+++ b/Les CMS.docx
@@ -88,7 +88,7 @@
     </w:p>
     <w:p>
       <w:pPr>
-        <w:pStyle w:val="subtitle"/>
+        <w:pStyle w:val="Sous-titre1"/>
       </w:pPr>
       <w:r>
         <w:t>De quoi a besoin un CMS pour fonctionner ?</w:t>
@@ -149,7 +149,7 @@
     </w:p>
     <w:p>
       <w:pPr>
-        <w:pStyle w:val="subtitle"/>
+        <w:pStyle w:val="Sous-titre1"/>
       </w:pPr>
       <w:r>
         <w:t>Les packages les plus connus :</w:t>
@@ -256,37 +256,37 @@
     </w:p>
     <w:p>
       <w:pPr>
-        <w:pStyle w:val="subtitle"/>
-      </w:pPr>
-    </w:p>
-    <w:p>
-      <w:pPr>
-        <w:pStyle w:val="subtitle"/>
-      </w:pPr>
-    </w:p>
-    <w:p>
-      <w:pPr>
-        <w:pStyle w:val="subtitle"/>
-      </w:pPr>
-    </w:p>
-    <w:p>
-      <w:pPr>
-        <w:pStyle w:val="subtitle"/>
-      </w:pPr>
-    </w:p>
-    <w:p>
-      <w:pPr>
-        <w:pStyle w:val="subtitle"/>
-      </w:pPr>
-    </w:p>
-    <w:p>
-      <w:pPr>
-        <w:pStyle w:val="subtitle"/>
-      </w:pPr>
-    </w:p>
-    <w:p>
-      <w:pPr>
-        <w:pStyle w:val="subtitle"/>
+        <w:pStyle w:val="Sous-titre1"/>
+      </w:pPr>
+    </w:p>
+    <w:p>
+      <w:pPr>
+        <w:pStyle w:val="Sous-titre1"/>
+      </w:pPr>
+    </w:p>
+    <w:p>
+      <w:pPr>
+        <w:pStyle w:val="Sous-titre1"/>
+      </w:pPr>
+    </w:p>
+    <w:p>
+      <w:pPr>
+        <w:pStyle w:val="Sous-titre1"/>
+      </w:pPr>
+    </w:p>
+    <w:p>
+      <w:pPr>
+        <w:pStyle w:val="Sous-titre1"/>
+      </w:pPr>
+    </w:p>
+    <w:p>
+      <w:pPr>
+        <w:pStyle w:val="Sous-titre1"/>
+      </w:pPr>
+    </w:p>
+    <w:p>
+      <w:pPr>
+        <w:pStyle w:val="Sous-titre1"/>
       </w:pPr>
       <w:proofErr w:type="spellStart"/>
       <w:r>
@@ -429,7 +429,7 @@
     </w:p>
     <w:p>
       <w:pPr>
-        <w:pStyle w:val="subtitle"/>
+        <w:pStyle w:val="Sous-titre1"/>
       </w:pPr>
       <w:r>
         <w:t xml:space="preserve">Les FTP (File Transfer </w:t>
@@ -469,7 +469,7 @@
     </w:p>
     <w:p>
       <w:pPr>
-        <w:pStyle w:val="subtitle"/>
+        <w:pStyle w:val="Sous-titre1"/>
       </w:pPr>
       <w:proofErr w:type="spellStart"/>
       <w:r>
@@ -511,42 +511,42 @@
     </w:p>
     <w:p>
       <w:pPr>
-        <w:pStyle w:val="subtitle"/>
-      </w:pPr>
-    </w:p>
-    <w:p>
-      <w:pPr>
-        <w:pStyle w:val="subtitle"/>
-      </w:pPr>
-    </w:p>
-    <w:p>
-      <w:pPr>
-        <w:pStyle w:val="subtitle"/>
-      </w:pPr>
-    </w:p>
-    <w:p>
-      <w:pPr>
-        <w:pStyle w:val="subtitle"/>
-      </w:pPr>
-    </w:p>
-    <w:p>
-      <w:pPr>
-        <w:pStyle w:val="subtitle"/>
-      </w:pPr>
-    </w:p>
-    <w:p>
-      <w:pPr>
-        <w:pStyle w:val="subtitle"/>
-      </w:pPr>
-    </w:p>
-    <w:p>
-      <w:pPr>
-        <w:pStyle w:val="subtitle"/>
-      </w:pPr>
-    </w:p>
-    <w:p>
-      <w:pPr>
-        <w:pStyle w:val="subtitle"/>
+        <w:pStyle w:val="Sous-titre1"/>
+      </w:pPr>
+    </w:p>
+    <w:p>
+      <w:pPr>
+        <w:pStyle w:val="Sous-titre1"/>
+      </w:pPr>
+    </w:p>
+    <w:p>
+      <w:pPr>
+        <w:pStyle w:val="Sous-titre1"/>
+      </w:pPr>
+    </w:p>
+    <w:p>
+      <w:pPr>
+        <w:pStyle w:val="Sous-titre1"/>
+      </w:pPr>
+    </w:p>
+    <w:p>
+      <w:pPr>
+        <w:pStyle w:val="Sous-titre1"/>
+      </w:pPr>
+    </w:p>
+    <w:p>
+      <w:pPr>
+        <w:pStyle w:val="Sous-titre1"/>
+      </w:pPr>
+    </w:p>
+    <w:p>
+      <w:pPr>
+        <w:pStyle w:val="Sous-titre1"/>
+      </w:pPr>
+    </w:p>
+    <w:p>
+      <w:pPr>
+        <w:pStyle w:val="subtitles"/>
       </w:pPr>
       <w:proofErr w:type="spellStart"/>
       <w:r>
@@ -728,6 +728,10 @@
     <w:p>
       <w:pPr>
         <w:pStyle w:val="common"/>
+        <w:rPr>
+          <w:b/>
+          <w:i/>
+        </w:rPr>
       </w:pPr>
       <w:r>
         <w:t xml:space="preserve">Si on veut recommencer un nouveau truc, il faut aller dans le dossier </w:t>
@@ -760,10 +764,176 @@
     </w:p>
     <w:p>
       <w:pPr>
-        <w:pStyle w:val="common"/>
-      </w:pPr>
+        <w:pStyle w:val="subtitles"/>
+      </w:pPr>
+    </w:p>
+    <w:p>
+      <w:pPr>
+        <w:pStyle w:val="subtitles"/>
+      </w:pPr>
+      <w:r>
+        <w:t>Les extensions les plus utiles :</w:t>
+      </w:r>
+    </w:p>
+    <w:p>
+      <w:pPr>
+        <w:pStyle w:val="common"/>
+      </w:pPr>
+    </w:p>
+    <w:p>
+      <w:pPr>
+        <w:pStyle w:val="common"/>
+      </w:pPr>
+      <w:proofErr w:type="spellStart"/>
+      <w:r>
+        <w:rPr>
+          <w:b/>
+          <w:i/>
+        </w:rPr>
+        <w:t>Elementor</w:t>
+      </w:r>
+      <w:proofErr w:type="spellEnd"/>
+      <w:r>
+        <w:rPr>
+          <w:b/>
+          <w:i/>
+        </w:rPr>
+        <w:t xml:space="preserve"> : </w:t>
+      </w:r>
+      <w:r>
+        <w:t xml:space="preserve">Cette extension permet de créer du contenu très facilement sur nos pages, comme par exemple des </w:t>
+      </w:r>
+      <w:proofErr w:type="spellStart"/>
+      <w:r>
+        <w:t>map</w:t>
+      </w:r>
+      <w:proofErr w:type="spellEnd"/>
+      <w:r>
+        <w:t xml:space="preserve"> </w:t>
+      </w:r>
+      <w:proofErr w:type="spellStart"/>
+      <w:r>
+        <w:t>google</w:t>
+      </w:r>
+      <w:proofErr w:type="spellEnd"/>
+      <w:r>
+        <w:t xml:space="preserve">, des vidéos, carrousels, </w:t>
+      </w:r>
+      <w:proofErr w:type="spellStart"/>
+      <w:r>
+        <w:t>ect</w:t>
+      </w:r>
+      <w:proofErr w:type="spellEnd"/>
+      <w:r>
+        <w:t>…</w:t>
+      </w:r>
+    </w:p>
+    <w:p>
+      <w:pPr>
+        <w:pStyle w:val="common"/>
+      </w:pPr>
+      <w:proofErr w:type="spellStart"/>
+      <w:r>
+        <w:rPr>
+          <w:b/>
+          <w:i/>
+        </w:rPr>
+        <w:t>Yoast</w:t>
+      </w:r>
+      <w:proofErr w:type="spellEnd"/>
+      <w:r>
+        <w:rPr>
+          <w:b/>
+          <w:i/>
+        </w:rPr>
+        <w:t xml:space="preserve"> SEO :</w:t>
+      </w:r>
+      <w:r>
+        <w:t xml:space="preserve"> Cette extension est probablement la plus populaire chez les utilisateurs de WP. Elle permet d’optimiser le référencement de notre site web.</w:t>
+      </w:r>
+    </w:p>
+    <w:p>
+      <w:pPr>
+        <w:pStyle w:val="common"/>
+      </w:pPr>
+      <w:proofErr w:type="spellStart"/>
+      <w:r>
+        <w:rPr>
+          <w:b/>
+          <w:i/>
+        </w:rPr>
+        <w:t>Wordfence</w:t>
+      </w:r>
+      <w:proofErr w:type="spellEnd"/>
+      <w:r>
+        <w:rPr>
+          <w:b/>
+          <w:i/>
+        </w:rPr>
+        <w:t xml:space="preserve"> </w:t>
+      </w:r>
+      <w:proofErr w:type="spellStart"/>
+      <w:r>
+        <w:rPr>
+          <w:b/>
+          <w:i/>
+        </w:rPr>
+        <w:t>security</w:t>
+      </w:r>
+      <w:proofErr w:type="spellEnd"/>
+      <w:r>
+        <w:rPr>
+          <w:b/>
+          <w:i/>
+        </w:rPr>
+        <w:t> :</w:t>
+      </w:r>
+      <w:r>
+        <w:t xml:space="preserve"> Cette extension permet de protéger plus efficacement notre site des malwares et autres virus.</w:t>
+      </w:r>
+    </w:p>
+    <w:p>
+      <w:pPr>
+        <w:pStyle w:val="common"/>
+      </w:pPr>
+      <w:r>
+        <w:rPr>
+          <w:b/>
+          <w:i/>
+        </w:rPr>
+        <w:t xml:space="preserve">Contact </w:t>
+      </w:r>
+      <w:proofErr w:type="spellStart"/>
+      <w:r>
+        <w:rPr>
+          <w:b/>
+          <w:i/>
+        </w:rPr>
+        <w:t>Form</w:t>
+      </w:r>
+      <w:proofErr w:type="spellEnd"/>
+      <w:r>
+        <w:rPr>
+          <w:b/>
+          <w:i/>
+        </w:rPr>
+        <w:t xml:space="preserve"> 7 :</w:t>
+      </w:r>
+      <w:r>
+        <w:t xml:space="preserve"> Permet de faire des formulaires facilement.</w:t>
+      </w:r>
       <w:bookmarkStart w:id="0" w:name="_GoBack"/>
       <w:bookmarkEnd w:id="0"/>
+    </w:p>
+    <w:p>
+      <w:pPr>
+        <w:pStyle w:val="common"/>
+      </w:pPr>
+    </w:p>
+    <w:p>
+      <w:pPr>
+        <w:pStyle w:val="common"/>
+      </w:pPr>
     </w:p>
     <w:sectPr>
       <w:pgSz w:w="11906" w:h="16838"/>
@@ -1208,8 +1378,8 @@
       <w:rFonts w:ascii="Segoe UI Light" w:hAnsi="Segoe UI Light" w:cs="Segoe UI Light"/>
     </w:rPr>
   </w:style>
-  <w:style w:type="paragraph" w:customStyle="1" w:styleId="subtitle">
-    <w:name w:val="subtitle"/>
+  <w:style w:type="paragraph" w:customStyle="1" w:styleId="Sous-titre1">
+    <w:name w:val="Sous-titre1"/>
     <w:basedOn w:val="common"/>
     <w:qFormat/>
     <w:rsid w:val="006A769E"/>
@@ -1218,6 +1388,12 @@
       <w:i/>
       <w:color w:val="00B0F0"/>
     </w:rPr>
+  </w:style>
+  <w:style w:type="paragraph" w:customStyle="1" w:styleId="subtitles">
+    <w:name w:val="subtitles"/>
+    <w:basedOn w:val="Sous-titre1"/>
+    <w:qFormat/>
+    <w:rsid w:val="007656D8"/>
   </w:style>
 </w:styles>
 </file>

</xml_diff>